<commit_message>
use case diagram edited
</commit_message>
<xml_diff>
--- a/DIAGRAMS/Use case diagram.docx
+++ b/DIAGRAMS/Use case diagram.docx
@@ -3,23 +3,21 @@
 <w:document xmlns:wpc="http://schemas.microsoft.com/office/word/2010/wordprocessingCanvas" xmlns:cx="http://schemas.microsoft.com/office/drawing/2014/chartex" xmlns:cx1="http://schemas.microsoft.com/office/drawing/2015/9/8/chartex" xmlns:cx2="http://schemas.microsoft.com/office/drawing/2015/10/21/chartex" xmlns:cx3="http://schemas.microsoft.com/office/drawing/2016/5/9/chartex" xmlns:cx4="http://schemas.microsoft.com/office/drawing/2016/5/10/chartex" xmlns:cx5="http://schemas.microsoft.com/office/drawing/2016/5/11/chartex" xmlns:cx6="http://schemas.microsoft.com/office/drawing/2016/5/12/chartex" xmlns:cx7="http://schemas.microsoft.com/office/drawing/2016/5/13/chartex" xmlns:cx8="http://schemas.microsoft.com/office/drawing/2016/5/14/chartex" xmlns:mc="http://schemas.openxmlformats.org/markup-compatibility/2006" xmlns:aink="http://schemas.microsoft.com/office/drawing/2016/ink" xmlns:am3d="http://schemas.microsoft.com/office/drawing/2017/model3d" xmlns:o="urn:schemas-microsoft-com:office:office" xmlns:r="http://schemas.openxmlformats.org/officeDocument/2006/relationships" xmlns:m="http://schemas.openxmlformats.org/officeDocument/2006/math" xmlns:v="urn:schemas-microsoft-com:vml" xmlns:wp14="http://schemas.microsoft.com/office/word/2010/wordprocessingDrawing" xmlns:wp="http://schemas.openxmlformats.org/drawingml/2006/wordprocessingDrawing" xmlns:w10="urn:schemas-microsoft-com:office:word" xmlns:w="http://schemas.openxmlformats.org/wordprocessingml/2006/main" xmlns:w14="http://schemas.microsoft.com/office/word/2010/wordml" xmlns:w15="http://schemas.microsoft.com/office/word/2012/wordml" xmlns:w16cid="http://schemas.microsoft.com/office/word/2016/wordml/cid" xmlns:w16se="http://schemas.microsoft.com/office/word/2015/wordml/symex" xmlns:wpg="http://schemas.microsoft.com/office/word/2010/wordprocessingGroup" xmlns:wpi="http://schemas.microsoft.com/office/word/2010/wordprocessingInk" xmlns:wne="http://schemas.microsoft.com/office/word/2006/wordml" xmlns:wps="http://schemas.microsoft.com/office/word/2010/wordprocessingShape" mc:Ignorable="w14 w15 w16se w16cid wp14">
   <w:body>
     <w:p>
-      <w:bookmarkStart w:id="0" w:name="_GoBack"/>
-      <w:bookmarkEnd w:id="0"/>
       <w:r>
         <w:rPr>
           <w:noProof/>
           <w:lang w:eastAsia="en-PH"/>
         </w:rPr>
         <w:drawing>
-          <wp:anchor distT="0" distB="0" distL="114300" distR="114300" simplePos="0" relativeHeight="251659264" behindDoc="0" locked="0" layoutInCell="1" allowOverlap="1" wp14:anchorId="2425C2A5" wp14:editId="57A8FCEC">
+          <wp:anchor distT="0" distB="0" distL="114300" distR="114300" simplePos="0" relativeHeight="251663360" behindDoc="0" locked="0" layoutInCell="1" allowOverlap="1" wp14:anchorId="0001877C" wp14:editId="55B75279">
             <wp:simplePos x="0" y="0"/>
-            <wp:positionH relativeFrom="page">
-              <wp:posOffset>914400</wp:posOffset>
+            <wp:positionH relativeFrom="margin">
+              <wp:align>left</wp:align>
             </wp:positionH>
             <wp:positionV relativeFrom="paragraph">
               <wp:posOffset>0</wp:posOffset>
             </wp:positionV>
-            <wp:extent cx="5305425" cy="4294787"/>
+            <wp:extent cx="6267568" cy="5073650"/>
             <wp:effectExtent l="0" t="0" r="0" b="0"/>
             <wp:wrapNone/>
             <wp:docPr id="45" name="Picture 45"/>
@@ -48,7 +46,105 @@
                   <pic:spPr>
                     <a:xfrm>
                       <a:off x="0" y="0"/>
-                      <a:ext cx="5305425" cy="4294787"/>
+                      <a:ext cx="6267568" cy="5073650"/>
+                    </a:xfrm>
+                    <a:prstGeom prst="rect">
+                      <a:avLst/>
+                    </a:prstGeom>
+                  </pic:spPr>
+                </pic:pic>
+              </a:graphicData>
+            </a:graphic>
+            <wp14:sizeRelH relativeFrom="page">
+              <wp14:pctWidth>0</wp14:pctWidth>
+            </wp14:sizeRelH>
+            <wp14:sizeRelV relativeFrom="page">
+              <wp14:pctHeight>0</wp14:pctHeight>
+            </wp14:sizeRelV>
+          </wp:anchor>
+        </w:drawing>
+      </w:r>
+    </w:p>
+    <w:p/>
+    <w:p/>
+    <w:p/>
+    <w:p/>
+    <w:p/>
+    <w:p/>
+    <w:p/>
+    <w:p/>
+    <w:p/>
+    <w:p/>
+    <w:p/>
+    <w:p/>
+    <w:p/>
+    <w:p/>
+    <w:p/>
+    <w:p>
+      <w:bookmarkStart w:id="0" w:name="_GoBack"/>
+      <w:bookmarkEnd w:id="0"/>
+    </w:p>
+    <w:p/>
+    <w:p/>
+    <w:p/>
+    <w:p/>
+    <w:p/>
+    <w:p/>
+    <w:p/>
+    <w:p/>
+    <w:p/>
+    <w:p/>
+    <w:p/>
+    <w:p/>
+    <w:p>
+      <w:r>
+        <w:rPr>
+          <w:rFonts w:ascii="Arial" w:hAnsi="Arial" w:cs="Arial"/>
+          <w:b/>
+          <w:noProof/>
+          <w:sz w:val="28"/>
+          <w:lang w:eastAsia="en-PH"/>
+        </w:rPr>
+        <w:lastRenderedPageBreak/>
+        <w:drawing>
+          <wp:anchor distT="0" distB="0" distL="114300" distR="114300" simplePos="0" relativeHeight="251661312" behindDoc="0" locked="0" layoutInCell="1" allowOverlap="1" wp14:anchorId="05D4DEE6" wp14:editId="5277D72C">
+            <wp:simplePos x="0" y="0"/>
+            <wp:positionH relativeFrom="column">
+              <wp:posOffset>0</wp:posOffset>
+            </wp:positionH>
+            <wp:positionV relativeFrom="paragraph">
+              <wp:posOffset>0</wp:posOffset>
+            </wp:positionV>
+            <wp:extent cx="5943600" cy="2339340"/>
+            <wp:effectExtent l="0" t="0" r="0" b="3810"/>
+            <wp:wrapNone/>
+            <wp:docPr id="16" name="Picture 16"/>
+            <wp:cNvGraphicFramePr>
+              <a:graphicFrameLocks xmlns:a="http://schemas.openxmlformats.org/drawingml/2006/main" noChangeAspect="1"/>
+            </wp:cNvGraphicFramePr>
+            <a:graphic xmlns:a="http://schemas.openxmlformats.org/drawingml/2006/main">
+              <a:graphicData uri="http://schemas.openxmlformats.org/drawingml/2006/picture">
+                <pic:pic xmlns:pic="http://schemas.openxmlformats.org/drawingml/2006/picture">
+                  <pic:nvPicPr>
+                    <pic:cNvPr id="16" name="usecased_external.PNG"/>
+                    <pic:cNvPicPr/>
+                  </pic:nvPicPr>
+                  <pic:blipFill>
+                    <a:blip r:embed="rId5">
+                      <a:extLst>
+                        <a:ext uri="{28A0092B-C50C-407E-A947-70E740481C1C}">
+                          <a14:useLocalDpi xmlns:a14="http://schemas.microsoft.com/office/drawing/2010/main" val="0"/>
+                        </a:ext>
+                      </a:extLst>
+                    </a:blip>
+                    <a:stretch>
+                      <a:fillRect/>
+                    </a:stretch>
+                  </pic:blipFill>
+                  <pic:spPr>
+                    <a:xfrm>
+                      <a:off x="0" y="0"/>
+                      <a:ext cx="5943600" cy="2339340"/>
                     </a:xfrm>
                     <a:prstGeom prst="rect">
                       <a:avLst/>

</xml_diff>